<commit_message>
cong viec ngay 28/08/2020
</commit_message>
<xml_diff>
--- a/27082020.docx
+++ b/27082020.docx
@@ -235,51 +235,6 @@
       <w:proofErr w:type="spellEnd"/>
       <w:r>
         <w:t xml:space="preserve"> delete</w:t>
-      </w:r>
-    </w:p>
-    <w:p>
-      <w:r>
-        <w:t xml:space="preserve">- </w:t>
-      </w:r>
-      <w:proofErr w:type="spellStart"/>
-      <w:r>
-        <w:t>Bắt</w:t>
-      </w:r>
-      <w:proofErr w:type="spellEnd"/>
-      <w:r>
-        <w:t xml:space="preserve"> </w:t>
-      </w:r>
-      <w:proofErr w:type="spellStart"/>
-      <w:r>
-        <w:t>tay</w:t>
-      </w:r>
-      <w:proofErr w:type="spellEnd"/>
-      <w:r>
-        <w:t xml:space="preserve"> </w:t>
-      </w:r>
-      <w:proofErr w:type="spellStart"/>
-      <w:r>
-        <w:t>vào</w:t>
-      </w:r>
-      <w:proofErr w:type="spellEnd"/>
-      <w:r>
-        <w:t xml:space="preserve"> </w:t>
-      </w:r>
-      <w:proofErr w:type="spellStart"/>
-      <w:r>
-        <w:t>làm</w:t>
-      </w:r>
-      <w:proofErr w:type="spellEnd"/>
-      <w:r>
-        <w:t xml:space="preserve"> </w:t>
-      </w:r>
-      <w:proofErr w:type="spellStart"/>
-      <w:r>
-        <w:t>luôn</w:t>
-      </w:r>
-      <w:proofErr w:type="spellEnd"/>
-      <w:r>
-        <w:t>.</w:t>
       </w:r>
     </w:p>
     <w:sectPr>

</xml_diff>